<commit_message>
Distributed Systems - Lab 5 & 6
</commit_message>
<xml_diff>
--- a/Lab5/Lab5.docx
+++ b/Lab5/Lab5.docx
@@ -2215,6 +2215,7 @@
       <w:r>
         <w:rPr>
           <w:rFonts w:ascii="Times New Roman" w:hAnsi="Times New Roman" w:cs="Times New Roman"/>
+          <w:noProof/>
           <w:sz w:val="28"/>
           <w:szCs w:val="28"/>
         </w:rPr>
@@ -2509,6 +2510,7 @@
       <w:r>
         <w:rPr>
           <w:rFonts w:ascii="Times New Roman" w:hAnsi="Times New Roman" w:cs="Times New Roman"/>
+          <w:noProof/>
           <w:sz w:val="28"/>
           <w:szCs w:val="28"/>
         </w:rPr>
@@ -2629,6 +2631,7 @@
       <w:r>
         <w:rPr>
           <w:rFonts w:ascii="Times New Roman" w:hAnsi="Times New Roman" w:cs="Times New Roman"/>
+          <w:noProof/>
           <w:sz w:val="28"/>
           <w:szCs w:val="28"/>
         </w:rPr>
@@ -2726,6 +2729,7 @@
       <w:r>
         <w:rPr>
           <w:rFonts w:ascii="Times New Roman" w:hAnsi="Times New Roman" w:cs="Times New Roman"/>
+          <w:noProof/>
           <w:sz w:val="28"/>
           <w:szCs w:val="28"/>
         </w:rPr>
@@ -2816,6 +2820,7 @@
       <w:r>
         <w:rPr>
           <w:rFonts w:ascii="Times New Roman" w:hAnsi="Times New Roman" w:cs="Times New Roman"/>
+          <w:noProof/>
           <w:sz w:val="28"/>
           <w:szCs w:val="28"/>
         </w:rPr>
@@ -2924,20 +2929,39 @@
           <w:sz w:val="28"/>
           <w:szCs w:val="28"/>
         </w:rPr>
-        <w:t>Updated Web.Config service model endpoint mappings:</w:t>
-      </w:r>
-    </w:p>
-    <w:p>
-      <w:pPr>
-        <w:rPr>
-          <w:rFonts w:ascii="Times New Roman" w:hAnsi="Times New Roman" w:cs="Times New Roman"/>
-          <w:sz w:val="28"/>
-          <w:szCs w:val="28"/>
-        </w:rPr>
-      </w:pPr>
-      <w:r>
-        <w:rPr>
-          <w:rFonts w:ascii="Times New Roman" w:hAnsi="Times New Roman" w:cs="Times New Roman"/>
+        <w:t xml:space="preserve">Updated </w:t>
+      </w:r>
+      <w:proofErr w:type="spellStart"/>
+      <w:r>
+        <w:rPr>
+          <w:rFonts w:ascii="Times New Roman" w:hAnsi="Times New Roman" w:cs="Times New Roman"/>
+          <w:sz w:val="28"/>
+          <w:szCs w:val="28"/>
+        </w:rPr>
+        <w:t>Web.Config</w:t>
+      </w:r>
+      <w:proofErr w:type="spellEnd"/>
+      <w:r>
+        <w:rPr>
+          <w:rFonts w:ascii="Times New Roman" w:hAnsi="Times New Roman" w:cs="Times New Roman"/>
+          <w:sz w:val="28"/>
+          <w:szCs w:val="28"/>
+        </w:rPr>
+        <w:t xml:space="preserve"> service model endpoint mappings:</w:t>
+      </w:r>
+    </w:p>
+    <w:p>
+      <w:pPr>
+        <w:rPr>
+          <w:rFonts w:ascii="Times New Roman" w:hAnsi="Times New Roman" w:cs="Times New Roman"/>
+          <w:sz w:val="28"/>
+          <w:szCs w:val="28"/>
+        </w:rPr>
+      </w:pPr>
+      <w:r>
+        <w:rPr>
+          <w:rFonts w:ascii="Times New Roman" w:hAnsi="Times New Roman" w:cs="Times New Roman"/>
+          <w:noProof/>
           <w:sz w:val="28"/>
           <w:szCs w:val="28"/>
         </w:rPr>
@@ -3078,6 +3102,7 @@
       <w:r>
         <w:rPr>
           <w:rFonts w:ascii="Times New Roman" w:hAnsi="Times New Roman" w:cs="Times New Roman"/>
+          <w:noProof/>
           <w:sz w:val="28"/>
           <w:szCs w:val="28"/>
         </w:rPr>
@@ -3146,6 +3171,7 @@
       <w:r>
         <w:rPr>
           <w:rFonts w:ascii="Times New Roman" w:hAnsi="Times New Roman" w:cs="Times New Roman"/>
+          <w:noProof/>
           <w:sz w:val="28"/>
           <w:szCs w:val="28"/>
         </w:rPr>
@@ -3202,6 +3228,281 @@
           <w:szCs w:val="28"/>
           <w:lang w:val="uk-UA"/>
         </w:rPr>
+        <w:t xml:space="preserve">Посилання на </w:t>
+      </w:r>
+      <w:r>
+        <w:rPr>
+          <w:rFonts w:ascii="Times New Roman" w:hAnsi="Times New Roman" w:cs="Times New Roman"/>
+          <w:sz w:val="28"/>
+          <w:szCs w:val="28"/>
+        </w:rPr>
+        <w:t>Git</w:t>
+      </w:r>
+      <w:r>
+        <w:rPr>
+          <w:rFonts w:ascii="Times New Roman" w:hAnsi="Times New Roman" w:cs="Times New Roman"/>
+          <w:sz w:val="28"/>
+          <w:szCs w:val="28"/>
+          <w:lang w:val="ru-RU"/>
+        </w:rPr>
+        <w:t xml:space="preserve"> </w:t>
+      </w:r>
+      <w:r>
+        <w:rPr>
+          <w:rFonts w:ascii="Times New Roman" w:hAnsi="Times New Roman" w:cs="Times New Roman"/>
+          <w:sz w:val="28"/>
+          <w:szCs w:val="28"/>
+          <w:lang w:val="uk-UA"/>
+        </w:rPr>
+        <w:t>репозиторій з завантаженим репортом</w:t>
+      </w:r>
+    </w:p>
+    <w:p>
+      <w:hyperlink r:id="rId33" w:history="1">
+        <w:r>
+          <w:rPr>
+            <w:rStyle w:val="Hyperlink"/>
+          </w:rPr>
+          <w:t xml:space="preserve">SecureDistibutedSystems/Lab5/Lab5_md/Lab5.md at master · </w:t>
+        </w:r>
+        <w:proofErr w:type="spellStart"/>
+        <w:r>
+          <w:rPr>
+            <w:rStyle w:val="Hyperlink"/>
+          </w:rPr>
+          <w:t>stanislavorlov</w:t>
+        </w:r>
+        <w:proofErr w:type="spellEnd"/>
+        <w:r>
+          <w:rPr>
+            <w:rStyle w:val="Hyperlink"/>
+          </w:rPr>
+          <w:t>/</w:t>
+        </w:r>
+        <w:proofErr w:type="spellStart"/>
+        <w:r>
+          <w:rPr>
+            <w:rStyle w:val="Hyperlink"/>
+          </w:rPr>
+          <w:t>SecureDistibutedSystems</w:t>
+        </w:r>
+        <w:proofErr w:type="spellEnd"/>
+        <w:r>
+          <w:rPr>
+            <w:rStyle w:val="Hyperlink"/>
+          </w:rPr>
+          <w:t xml:space="preserve"> (github.com)</w:t>
+        </w:r>
+      </w:hyperlink>
+    </w:p>
+    <w:p>
+      <w:pPr>
+        <w:rPr>
+          <w:rFonts w:ascii="Times New Roman" w:hAnsi="Times New Roman" w:cs="Times New Roman"/>
+          <w:sz w:val="28"/>
+          <w:szCs w:val="28"/>
+          <w:lang w:val="uk-UA"/>
+        </w:rPr>
+      </w:pPr>
+      <w:r>
+        <w:rPr>
+          <w:rFonts w:ascii="Times New Roman" w:hAnsi="Times New Roman" w:cs="Times New Roman"/>
+          <w:sz w:val="28"/>
+          <w:szCs w:val="28"/>
+          <w:lang w:val="uk-UA"/>
+        </w:rPr>
+        <w:t xml:space="preserve">Оновлений </w:t>
+      </w:r>
+      <w:r>
+        <w:rPr>
+          <w:rFonts w:ascii="Times New Roman" w:hAnsi="Times New Roman" w:cs="Times New Roman"/>
+          <w:sz w:val="28"/>
+          <w:szCs w:val="28"/>
+        </w:rPr>
+        <w:t xml:space="preserve">WCF </w:t>
+      </w:r>
+      <w:r>
+        <w:rPr>
+          <w:rFonts w:ascii="Times New Roman" w:hAnsi="Times New Roman" w:cs="Times New Roman"/>
+          <w:sz w:val="28"/>
+          <w:szCs w:val="28"/>
+          <w:lang w:val="uk-UA"/>
+        </w:rPr>
+        <w:t>сервіс</w:t>
+      </w:r>
+    </w:p>
+    <w:p>
+      <w:hyperlink r:id="rId34" w:history="1">
+        <w:proofErr w:type="spellStart"/>
+        <w:r>
+          <w:rPr>
+            <w:rStyle w:val="Hyperlink"/>
+          </w:rPr>
+          <w:t>SecureDistibutedSystems</w:t>
+        </w:r>
+        <w:proofErr w:type="spellEnd"/>
+        <w:r>
+          <w:rPr>
+            <w:rStyle w:val="Hyperlink"/>
+          </w:rPr>
+          <w:t>/Lab5/</w:t>
+        </w:r>
+        <w:proofErr w:type="spellStart"/>
+        <w:r>
+          <w:rPr>
+            <w:rStyle w:val="Hyperlink"/>
+          </w:rPr>
+          <w:t>WcfServiceCalc</w:t>
+        </w:r>
+        <w:proofErr w:type="spellEnd"/>
+        <w:r>
+          <w:rPr>
+            <w:rStyle w:val="Hyperlink"/>
+          </w:rPr>
+          <w:t xml:space="preserve"> at master · </w:t>
+        </w:r>
+        <w:proofErr w:type="spellStart"/>
+        <w:r>
+          <w:rPr>
+            <w:rStyle w:val="Hyperlink"/>
+          </w:rPr>
+          <w:t>stanislavorlov</w:t>
+        </w:r>
+        <w:proofErr w:type="spellEnd"/>
+        <w:r>
+          <w:rPr>
+            <w:rStyle w:val="Hyperlink"/>
+          </w:rPr>
+          <w:t>/</w:t>
+        </w:r>
+        <w:proofErr w:type="spellStart"/>
+        <w:r>
+          <w:rPr>
+            <w:rStyle w:val="Hyperlink"/>
+          </w:rPr>
+          <w:t>SecureDistibutedSystems</w:t>
+        </w:r>
+        <w:proofErr w:type="spellEnd"/>
+        <w:r>
+          <w:rPr>
+            <w:rStyle w:val="Hyperlink"/>
+          </w:rPr>
+          <w:t xml:space="preserve"> (github.com)</w:t>
+        </w:r>
+      </w:hyperlink>
+    </w:p>
+    <w:p>
+      <w:pPr>
+        <w:rPr>
+          <w:rFonts w:ascii="Times New Roman" w:hAnsi="Times New Roman" w:cs="Times New Roman"/>
+          <w:sz w:val="28"/>
+          <w:szCs w:val="28"/>
+          <w:lang w:val="uk-UA"/>
+        </w:rPr>
+      </w:pPr>
+      <w:r>
+        <w:rPr>
+          <w:rFonts w:ascii="Times New Roman" w:hAnsi="Times New Roman" w:cs="Times New Roman"/>
+          <w:sz w:val="28"/>
+          <w:szCs w:val="28"/>
+          <w:lang w:val="uk-UA"/>
+        </w:rPr>
+        <w:t>Оновлений клієнт</w:t>
+      </w:r>
+    </w:p>
+    <w:p>
+      <w:pPr>
+        <w:rPr>
+          <w:rFonts w:ascii="Times New Roman" w:hAnsi="Times New Roman" w:cs="Times New Roman"/>
+          <w:sz w:val="28"/>
+          <w:szCs w:val="28"/>
+          <w:lang w:val="uk-UA"/>
+        </w:rPr>
+      </w:pPr>
+      <w:hyperlink r:id="rId35" w:history="1">
+        <w:proofErr w:type="spellStart"/>
+        <w:r>
+          <w:rPr>
+            <w:rStyle w:val="Hyperlink"/>
+          </w:rPr>
+          <w:t>SecureDistibutedSystems</w:t>
+        </w:r>
+        <w:proofErr w:type="spellEnd"/>
+        <w:r>
+          <w:rPr>
+            <w:rStyle w:val="Hyperlink"/>
+          </w:rPr>
+          <w:t>/Lab5/</w:t>
+        </w:r>
+        <w:proofErr w:type="spellStart"/>
+        <w:r>
+          <w:rPr>
+            <w:rStyle w:val="Hyperlink"/>
+          </w:rPr>
+          <w:t>WcfClientCalc</w:t>
+        </w:r>
+        <w:proofErr w:type="spellEnd"/>
+        <w:r>
+          <w:rPr>
+            <w:rStyle w:val="Hyperlink"/>
+          </w:rPr>
+          <w:t xml:space="preserve"> at master · </w:t>
+        </w:r>
+        <w:proofErr w:type="spellStart"/>
+        <w:r>
+          <w:rPr>
+            <w:rStyle w:val="Hyperlink"/>
+          </w:rPr>
+          <w:t>stanislavorlov</w:t>
+        </w:r>
+        <w:proofErr w:type="spellEnd"/>
+        <w:r>
+          <w:rPr>
+            <w:rStyle w:val="Hyperlink"/>
+          </w:rPr>
+          <w:t>/</w:t>
+        </w:r>
+        <w:proofErr w:type="spellStart"/>
+        <w:r>
+          <w:rPr>
+            <w:rStyle w:val="Hyperlink"/>
+          </w:rPr>
+          <w:t>SecureDistibutedSystems</w:t>
+        </w:r>
+        <w:proofErr w:type="spellEnd"/>
+        <w:r>
+          <w:rPr>
+            <w:rStyle w:val="Hyperlink"/>
+          </w:rPr>
+          <w:t xml:space="preserve"> (github.com)</w:t>
+        </w:r>
+      </w:hyperlink>
+    </w:p>
+    <w:p>
+      <w:pPr>
+        <w:rPr>
+          <w:rFonts w:ascii="Times New Roman" w:hAnsi="Times New Roman" w:cs="Times New Roman"/>
+          <w:sz w:val="28"/>
+          <w:szCs w:val="28"/>
+        </w:rPr>
+      </w:pPr>
+    </w:p>
+    <w:p>
+      <w:pPr>
+        <w:rPr>
+          <w:rFonts w:ascii="Times New Roman" w:hAnsi="Times New Roman" w:cs="Times New Roman"/>
+          <w:sz w:val="28"/>
+          <w:szCs w:val="28"/>
+          <w:lang w:val="uk-UA"/>
+        </w:rPr>
+      </w:pPr>
+      <w:r>
+        <w:rPr>
+          <w:rFonts w:ascii="Times New Roman" w:hAnsi="Times New Roman" w:cs="Times New Roman"/>
+          <w:sz w:val="28"/>
+          <w:szCs w:val="28"/>
+          <w:lang w:val="uk-UA"/>
+        </w:rPr>
         <w:t>Висновки:</w:t>
       </w:r>
     </w:p>
@@ -3232,6 +3533,7 @@
         </w:rPr>
         <w:t xml:space="preserve">з </w:t>
       </w:r>
+      <w:proofErr w:type="spellStart"/>
       <w:r>
         <w:rPr>
           <w:rFonts w:ascii="Times New Roman" w:hAnsi="Times New Roman" w:cs="Times New Roman"/>
@@ -3240,6 +3542,7 @@
         </w:rPr>
         <w:t>Wcf</w:t>
       </w:r>
+      <w:proofErr w:type="spellEnd"/>
       <w:r>
         <w:rPr>
           <w:rFonts w:ascii="Times New Roman" w:hAnsi="Times New Roman" w:cs="Times New Roman"/>
@@ -3322,6 +3625,7 @@
           <w:rFonts w:ascii="Times New Roman" w:hAnsi="Times New Roman" w:cs="Times New Roman"/>
           <w:sz w:val="28"/>
           <w:szCs w:val="28"/>
+          <w:lang w:val="uk-UA"/>
         </w:rPr>
         <w:t xml:space="preserve"> </w:t>
       </w:r>

</xml_diff>